<commit_message>
Adjusts ER diagram description
</commit_message>
<xml_diff>
--- a/Documents/Diagrams/Описание_er_диаграммы.docx
+++ b/Documents/Diagrams/Описание_er_диаграммы.docx
@@ -144,10 +144,13 @@
         <w:t xml:space="preserve">Рисунок 1 – </w:t>
       </w:r>
       <w:r>
-        <w:rPr>
-          <w:lang/>
-        </w:rPr>
-        <w:t xml:space="preserve">ER </w:t>
+        <w:t>ER</w:t>
+      </w:r>
+      <w:r>
+        <w:rPr>
+          <w:lang w:val="ru-RU"/>
+        </w:rPr>
+        <w:t xml:space="preserve"> </w:t>
       </w:r>
       <w:r>
         <w:rPr>
@@ -167,7 +170,7 @@
         <w:rPr>
           <w:lang w:val="ru-RU"/>
         </w:rPr>
-        <w:t>Таблица</w:t>
+        <w:t>Сущность</w:t>
       </w:r>
       <w:r>
         <w:rPr>
@@ -280,7 +283,13 @@
         <w:rPr>
           <w:lang w:val="ru-RU"/>
         </w:rPr>
-        <w:t xml:space="preserve">Таблица </w:t>
+        <w:t>Сущность</w:t>
+      </w:r>
+      <w:r>
+        <w:rPr>
+          <w:lang w:val="ru-RU"/>
+        </w:rPr>
+        <w:t xml:space="preserve"> </w:t>
       </w:r>
       <w:r>
         <w:t>protocol</w:t>
@@ -369,7 +378,13 @@
           <w:lang w:val="ru-RU"/>
         </w:rPr>
         <w:lastRenderedPageBreak/>
-        <w:t xml:space="preserve">Таблица </w:t>
+        <w:t>Сущность</w:t>
+      </w:r>
+      <w:r>
+        <w:rPr>
+          <w:lang w:val="ru-RU"/>
+        </w:rPr>
+        <w:t xml:space="preserve"> </w:t>
       </w:r>
       <w:r>
         <w:t>task (</w:t>
@@ -467,7 +482,13 @@
         <w:rPr>
           <w:lang w:val="ru-RU"/>
         </w:rPr>
-        <w:t xml:space="preserve">Таблица </w:t>
+        <w:t>Сущность</w:t>
+      </w:r>
+      <w:r>
+        <w:rPr>
+          <w:lang w:val="ru-RU"/>
+        </w:rPr>
+        <w:t xml:space="preserve"> </w:t>
       </w:r>
       <w:r>
         <w:t>replica (</w:t>
@@ -579,7 +600,13 @@
         <w:rPr>
           <w:lang w:val="ru-RU"/>
         </w:rPr>
-        <w:t xml:space="preserve">Таблица </w:t>
+        <w:t>Сущность</w:t>
+      </w:r>
+      <w:r>
+        <w:rPr>
+          <w:lang w:val="ru-RU"/>
+        </w:rPr>
+        <w:t xml:space="preserve"> </w:t>
       </w:r>
       <w:r>
         <w:t>participant (</w:t>
@@ -640,7 +667,13 @@
         <w:rPr>
           <w:lang w:val="ru-RU"/>
         </w:rPr>
-        <w:t xml:space="preserve">Таблица </w:t>
+        <w:t>Сущность</w:t>
+      </w:r>
+      <w:r>
+        <w:rPr>
+          <w:lang w:val="ru-RU"/>
+        </w:rPr>
+        <w:t xml:space="preserve"> </w:t>
       </w:r>
       <w:r>
         <w:t>tag</w:t>
@@ -750,7 +783,19 @@
         <w:rPr>
           <w:lang w:val="ru-RU"/>
         </w:rPr>
-        <w:t xml:space="preserve">Для таблицы </w:t>
+        <w:t xml:space="preserve">Для </w:t>
+      </w:r>
+      <w:r>
+        <w:rPr>
+          <w:lang w:val="ru-RU"/>
+        </w:rPr>
+        <w:t>сущности</w:t>
+      </w:r>
+      <w:r>
+        <w:rPr>
+          <w:lang w:val="ru-RU"/>
+        </w:rPr>
+        <w:t xml:space="preserve"> </w:t>
       </w:r>
       <w:r>
         <w:t>meeting:</w:t>
@@ -893,7 +938,19 @@
         <w:rPr>
           <w:lang w:val="ru-RU"/>
         </w:rPr>
-        <w:t xml:space="preserve">Для таблицы </w:t>
+        <w:t xml:space="preserve">Для </w:t>
+      </w:r>
+      <w:r>
+        <w:rPr>
+          <w:lang w:val="ru-RU"/>
+        </w:rPr>
+        <w:t>сущности</w:t>
+      </w:r>
+      <w:r>
+        <w:rPr>
+          <w:lang w:val="ru-RU"/>
+        </w:rPr>
+        <w:t xml:space="preserve"> </w:t>
       </w:r>
       <w:r>
         <w:t xml:space="preserve">task: </w:t>
@@ -970,7 +1027,19 @@
         <w:rPr>
           <w:lang w:val="ru-RU"/>
         </w:rPr>
-        <w:t xml:space="preserve">многие к одному с необязательной связью с таблицей </w:t>
+        <w:t xml:space="preserve">многие к одному с необязательной связью с </w:t>
+      </w:r>
+      <w:r>
+        <w:rPr>
+          <w:lang w:val="ru-RU"/>
+        </w:rPr>
+        <w:t>сущностью</w:t>
+      </w:r>
+      <w:r>
+        <w:rPr>
+          <w:lang w:val="ru-RU"/>
+        </w:rPr>
+        <w:t xml:space="preserve"> </w:t>
       </w:r>
       <w:r>
         <w:t>task</w:t>
@@ -979,7 +1048,19 @@
         <w:rPr>
           <w:lang w:val="ru-RU"/>
         </w:rPr>
-        <w:t xml:space="preserve"> и обязательной связью с таблицей </w:t>
+        <w:t xml:space="preserve"> и обязательной связью с </w:t>
+      </w:r>
+      <w:r>
+        <w:rPr>
+          <w:lang w:val="ru-RU"/>
+        </w:rPr>
+        <w:t>сущностью</w:t>
+      </w:r>
+      <w:r>
+        <w:rPr>
+          <w:lang w:val="ru-RU"/>
+        </w:rPr>
+        <w:t xml:space="preserve"> </w:t>
       </w:r>
       <w:r>
         <w:t>participant</w:t>
@@ -993,7 +1074,19 @@
         <w:rPr>
           <w:lang w:val="ru-RU"/>
         </w:rPr>
-        <w:t xml:space="preserve">Для таблицы </w:t>
+        <w:t xml:space="preserve">Для </w:t>
+      </w:r>
+      <w:r>
+        <w:rPr>
+          <w:lang w:val="ru-RU"/>
+        </w:rPr>
+        <w:t>сущности</w:t>
+      </w:r>
+      <w:r>
+        <w:rPr>
+          <w:lang w:val="ru-RU"/>
+        </w:rPr>
+        <w:t xml:space="preserve"> </w:t>
       </w:r>
       <w:r>
         <w:t>participant:</w:t>
@@ -1070,7 +1163,19 @@
         <w:rPr>
           <w:lang w:val="ru-RU"/>
         </w:rPr>
-        <w:t xml:space="preserve">многие ко многим с обязательной связью с таблицей </w:t>
+        <w:t xml:space="preserve">многие ко многим с обязательной связью с </w:t>
+      </w:r>
+      <w:r>
+        <w:rPr>
+          <w:lang w:val="ru-RU"/>
+        </w:rPr>
+        <w:t>сущностью</w:t>
+      </w:r>
+      <w:r>
+        <w:rPr>
+          <w:lang w:val="ru-RU"/>
+        </w:rPr>
+        <w:t xml:space="preserve"> </w:t>
       </w:r>
       <w:r>
         <w:t>participant</w:t>
@@ -1085,7 +1190,19 @@
         <w:rPr>
           <w:lang w:val="ru-RU"/>
         </w:rPr>
-        <w:t xml:space="preserve">и необязательной связью с таблицей </w:t>
+        <w:t xml:space="preserve">и необязательной связью с </w:t>
+      </w:r>
+      <w:r>
+        <w:rPr>
+          <w:lang w:val="ru-RU"/>
+        </w:rPr>
+        <w:t>сущностью</w:t>
+      </w:r>
+      <w:r>
+        <w:rPr>
+          <w:lang w:val="ru-RU"/>
+        </w:rPr>
+        <w:t xml:space="preserve"> </w:t>
       </w:r>
       <w:r>
         <w:t>tag</w:t>
@@ -1150,7 +1267,19 @@
         <w:rPr>
           <w:lang w:val="ru-RU"/>
         </w:rPr>
-        <w:t xml:space="preserve">многим с обязательной связью с таблицей </w:t>
+        <w:t xml:space="preserve">многим с обязательной связью с </w:t>
+      </w:r>
+      <w:r>
+        <w:rPr>
+          <w:lang w:val="ru-RU"/>
+        </w:rPr>
+        <w:t>сущностью</w:t>
+      </w:r>
+      <w:r>
+        <w:rPr>
+          <w:lang w:val="ru-RU"/>
+        </w:rPr>
+        <w:t xml:space="preserve"> </w:t>
       </w:r>
       <w:r>
         <w:t>participant</w:t>
@@ -1165,7 +1294,19 @@
         <w:rPr>
           <w:lang w:val="ru-RU"/>
         </w:rPr>
-        <w:t xml:space="preserve">и необязательной связью с таблицей </w:t>
+        <w:t xml:space="preserve">и необязательной связью с </w:t>
+      </w:r>
+      <w:r>
+        <w:rPr>
+          <w:lang w:val="ru-RU"/>
+        </w:rPr>
+        <w:t>сущностью</w:t>
+      </w:r>
+      <w:r>
+        <w:rPr>
+          <w:lang w:val="ru-RU"/>
+        </w:rPr>
+        <w:t xml:space="preserve"> </w:t>
       </w:r>
       <w:r>
         <w:t>replica</w:t>

</xml_diff>